<commit_message>
Commit med beta samt altar och sånt gött
yesyes
</commit_message>
<xml_diff>
--- a/Beta/Beta_Presentation_Punkter.docx
+++ b/Beta/Beta_Presentation_Punkter.docx
@@ -232,6 +232,48 @@
         <w:t>Scrum</w:t>
       </w:r>
       <w:proofErr w:type="spellEnd"/>
+      <w:r>
+        <w:rPr>
+          <w:b/>
+        </w:rPr>
+        <w:t xml:space="preserve">, feature </w:t>
+      </w:r>
+      <w:proofErr w:type="spellStart"/>
+      <w:r>
+        <w:rPr>
+          <w:b/>
+        </w:rPr>
+        <w:t>def</w:t>
+      </w:r>
+      <w:proofErr w:type="spellEnd"/>
+      <w:r>
+        <w:rPr>
+          <w:b/>
+        </w:rPr>
+        <w:t xml:space="preserve"> och </w:t>
+      </w:r>
+      <w:proofErr w:type="spellStart"/>
+      <w:r>
+        <w:rPr>
+          <w:b/>
+        </w:rPr>
+        <w:t>backlog</w:t>
+      </w:r>
+      <w:proofErr w:type="spellEnd"/>
+      <w:r>
+        <w:rPr>
+          <w:b/>
+        </w:rPr>
+        <w:t xml:space="preserve"> samt task </w:t>
+      </w:r>
+      <w:proofErr w:type="spellStart"/>
+      <w:r>
+        <w:rPr>
+          <w:b/>
+        </w:rPr>
+        <w:t>tracker</w:t>
+      </w:r>
+      <w:proofErr w:type="spellEnd"/>
     </w:p>
     <w:p>
       <w:r>
@@ -259,8 +301,21 @@
       </w:r>
       <w:r>
         <w:br/>
-        <w:t>-MER PESSIMISM</w:t>
-      </w:r>
+        <w:t xml:space="preserve">-MER </w:t>
+      </w:r>
+      <w:proofErr w:type="gramStart"/>
+      <w:r>
+        <w:t>PESSIMISM</w:t>
+      </w:r>
+      <w:r>
+        <w:t xml:space="preserve"> :</w:t>
+      </w:r>
+      <w:proofErr w:type="gramEnd"/>
+      <w:r>
+        <w:t xml:space="preserve"> så att man räknar med mer tid för mindre grejer</w:t>
+      </w:r>
+      <w:bookmarkStart w:id="0" w:name="_GoBack"/>
+      <w:bookmarkEnd w:id="0"/>
       <w:r>
         <w:br/>
         <w:t>Förhindra: gjort det tidigare</w:t>
@@ -316,10 +371,7 @@
         <w:t xml:space="preserve"> + feature definition på varje möte</w:t>
       </w:r>
     </w:p>
-    <w:p>
-      <w:bookmarkStart w:id="0" w:name="_GoBack"/>
-      <w:bookmarkEnd w:id="0"/>
-    </w:p>
+    <w:p/>
     <w:p/>
     <w:p/>
     <w:p/>

</xml_diff>